<commit_message>
Revised title and objectives to match requirements
</commit_message>
<xml_diff>
--- a/docs/Labs/Lab03/Lab3Instructions_CIS399.docx
+++ b/docs/Labs/Lab03/Lab3Instructions_CIS399.docx
@@ -86,6 +86,20 @@
     </w:p>
     <w:p>
       <w:pPr>
+        <w:pStyle w:val="ListParagraph"/>
+        <w:numPr>
+          <w:ilvl w:val="0"/>
+          <w:numId w:val="9"/>
+        </w:numPr>
+        <w:shd w:val="clear" w:color="auto" w:fill="FFFFFF"/>
+        <w:spacing w:after="240" w:line="240" w:lineRule="auto"/>
+      </w:pPr>
+      <w:r>
+        <w:t>Loading a different layout when the device is rotated.</w:t>
+      </w:r>
+    </w:p>
+    <w:p>
+      <w:pPr>
         <w:shd w:val="clear" w:color="auto" w:fill="FFFFFF"/>
         <w:spacing w:after="0" w:line="218" w:lineRule="atLeast"/>
         <w:rPr>
@@ -93,8 +107,12 @@
           <w:color w:val="000000"/>
         </w:rPr>
         <w:sectPr>
-          <w:headerReference w:type="first" r:id="rId7"/>
-          <w:footerReference w:type="first" r:id="rId8"/>
+          <w:headerReference w:type="even" r:id="rId7"/>
+          <w:headerReference w:type="default" r:id="rId8"/>
+          <w:footerReference w:type="even" r:id="rId9"/>
+          <w:footerReference w:type="default" r:id="rId10"/>
+          <w:headerReference w:type="first" r:id="rId11"/>
+          <w:footerReference w:type="first" r:id="rId12"/>
           <w:pgSz w:w="12240" w:h="15840"/>
           <w:pgMar w:top="1440" w:right="1440" w:bottom="1440" w:left="1440" w:header="720" w:footer="720" w:gutter="0"/>
           <w:cols w:space="720"/>
@@ -1199,19 +1217,7 @@
           <w:szCs w:val="19"/>
           <w:shd w:val="clear" w:color="auto" w:fill="FFFFFF"/>
         </w:rPr>
-        <w:t xml:space="preserve"> allow users to select things like: Number of die, sides on a die, score to play to </w:t>
-      </w:r>
-      <w:bookmarkStart w:id="0" w:name="_GoBack"/>
-      <w:bookmarkEnd w:id="0"/>
-      <w:r>
-        <w:rPr>
-          <w:rFonts w:ascii="Arial" w:hAnsi="Arial" w:cs="Arial"/>
-          <w:color w:val="000000"/>
-          <w:sz w:val="19"/>
-          <w:szCs w:val="19"/>
-          <w:shd w:val="clear" w:color="auto" w:fill="FFFFFF"/>
-        </w:rPr>
-        <w:t>(other than 100), an AI mode</w:t>
+        <w:t xml:space="preserve"> allow users to select things like: Number of die, sides on a die, score to play to (other than 100), an AI mode</w:t>
       </w:r>
       <w:r>
         <w:rPr>
@@ -1292,6 +1298,26 @@
 </file>
 
 <file path=word/footer1.xml><?xml version="1.0" encoding="utf-8"?>
+<w:ftr xmlns:wpc="http://schemas.microsoft.com/office/word/2010/wordprocessingCanvas" xmlns:cx="http://schemas.microsoft.com/office/drawing/2014/chartex" xmlns:cx1="http://schemas.microsoft.com/office/drawing/2015/9/8/chartex" xmlns:cx2="http://schemas.microsoft.com/office/drawing/2015/10/21/chartex" xmlns:cx3="http://schemas.microsoft.com/office/drawing/2016/5/9/chartex" xmlns:cx4="http://schemas.microsoft.com/office/drawing/2016/5/10/chartex" xmlns:cx5="http://schemas.microsoft.com/office/drawing/2016/5/11/chartex" xmlns:cx6="http://schemas.microsoft.com/office/drawing/2016/5/12/chartex" xmlns:cx7="http://schemas.microsoft.com/office/drawing/2016/5/13/chartex" xmlns:cx8="http://schemas.microsoft.com/office/drawing/2016/5/14/chartex" xmlns:mc="http://schemas.openxmlformats.org/markup-compatibility/2006" xmlns:aink="http://schemas.microsoft.com/office/drawing/2016/ink" xmlns:am3d="http://schemas.microsoft.com/office/drawing/2017/model3d" xmlns:o="urn:schemas-microsoft-com:office:office" xmlns:r="http://schemas.openxmlformats.org/officeDocument/2006/relationships" xmlns:m="http://schemas.openxmlformats.org/officeDocument/2006/math" xmlns:v="urn:schemas-microsoft-com:vml" xmlns:wp14="http://schemas.microsoft.com/office/word/2010/wordprocessingDrawing" xmlns:wp="http://schemas.openxmlformats.org/drawingml/2006/wordprocessingDrawing" xmlns:w10="urn:schemas-microsoft-com:office:word" xmlns:w="http://schemas.openxmlformats.org/wordprocessingml/2006/main" xmlns:w14="http://schemas.microsoft.com/office/word/2010/wordml" xmlns:w15="http://schemas.microsoft.com/office/word/2012/wordml" xmlns:w16cid="http://schemas.microsoft.com/office/word/2016/wordml/cid" xmlns:w16se="http://schemas.microsoft.com/office/word/2015/wordml/symex" xmlns:wpg="http://schemas.microsoft.com/office/word/2010/wordprocessingGroup" xmlns:wpi="http://schemas.microsoft.com/office/word/2010/wordprocessingInk" xmlns:wne="http://schemas.microsoft.com/office/word/2006/wordml" xmlns:wps="http://schemas.microsoft.com/office/word/2010/wordprocessingShape" mc:Ignorable="w14 w15 w16se w16cid wp14">
+  <w:p>
+    <w:pPr>
+      <w:pStyle w:val="Footer"/>
+    </w:pPr>
+  </w:p>
+</w:ftr>
+</file>
+
+<file path=word/footer2.xml><?xml version="1.0" encoding="utf-8"?>
+<w:ftr xmlns:wpc="http://schemas.microsoft.com/office/word/2010/wordprocessingCanvas" xmlns:cx="http://schemas.microsoft.com/office/drawing/2014/chartex" xmlns:cx1="http://schemas.microsoft.com/office/drawing/2015/9/8/chartex" xmlns:cx2="http://schemas.microsoft.com/office/drawing/2015/10/21/chartex" xmlns:cx3="http://schemas.microsoft.com/office/drawing/2016/5/9/chartex" xmlns:cx4="http://schemas.microsoft.com/office/drawing/2016/5/10/chartex" xmlns:cx5="http://schemas.microsoft.com/office/drawing/2016/5/11/chartex" xmlns:cx6="http://schemas.microsoft.com/office/drawing/2016/5/12/chartex" xmlns:cx7="http://schemas.microsoft.com/office/drawing/2016/5/13/chartex" xmlns:cx8="http://schemas.microsoft.com/office/drawing/2016/5/14/chartex" xmlns:mc="http://schemas.openxmlformats.org/markup-compatibility/2006" xmlns:aink="http://schemas.microsoft.com/office/drawing/2016/ink" xmlns:am3d="http://schemas.microsoft.com/office/drawing/2017/model3d" xmlns:o="urn:schemas-microsoft-com:office:office" xmlns:r="http://schemas.openxmlformats.org/officeDocument/2006/relationships" xmlns:m="http://schemas.openxmlformats.org/officeDocument/2006/math" xmlns:v="urn:schemas-microsoft-com:vml" xmlns:wp14="http://schemas.microsoft.com/office/word/2010/wordprocessingDrawing" xmlns:wp="http://schemas.openxmlformats.org/drawingml/2006/wordprocessingDrawing" xmlns:w10="urn:schemas-microsoft-com:office:word" xmlns:w="http://schemas.openxmlformats.org/wordprocessingml/2006/main" xmlns:w14="http://schemas.microsoft.com/office/word/2010/wordml" xmlns:w15="http://schemas.microsoft.com/office/word/2012/wordml" xmlns:w16cid="http://schemas.microsoft.com/office/word/2016/wordml/cid" xmlns:w16se="http://schemas.microsoft.com/office/word/2015/wordml/symex" xmlns:wpg="http://schemas.microsoft.com/office/word/2010/wordprocessingGroup" xmlns:wpi="http://schemas.microsoft.com/office/word/2010/wordprocessingInk" xmlns:wne="http://schemas.microsoft.com/office/word/2006/wordml" xmlns:wps="http://schemas.microsoft.com/office/word/2010/wordprocessingShape" mc:Ignorable="w14 w15 w16se w16cid wp14">
+  <w:p>
+    <w:pPr>
+      <w:pStyle w:val="Footer"/>
+    </w:pPr>
+  </w:p>
+</w:ftr>
+</file>
+
+<file path=word/footer3.xml><?xml version="1.0" encoding="utf-8"?>
 <w:ftr xmlns:wpc="http://schemas.microsoft.com/office/word/2010/wordprocessingCanvas" xmlns:cx="http://schemas.microsoft.com/office/drawing/2014/chartex" xmlns:cx1="http://schemas.microsoft.com/office/drawing/2015/9/8/chartex" xmlns:cx2="http://schemas.microsoft.com/office/drawing/2015/10/21/chartex" xmlns:cx3="http://schemas.microsoft.com/office/drawing/2016/5/9/chartex" xmlns:cx4="http://schemas.microsoft.com/office/drawing/2016/5/10/chartex" xmlns:cx5="http://schemas.microsoft.com/office/drawing/2016/5/11/chartex" xmlns:cx6="http://schemas.microsoft.com/office/drawing/2016/5/12/chartex" xmlns:cx7="http://schemas.microsoft.com/office/drawing/2016/5/13/chartex" xmlns:cx8="http://schemas.microsoft.com/office/drawing/2016/5/14/chartex" xmlns:mc="http://schemas.openxmlformats.org/markup-compatibility/2006" xmlns:aink="http://schemas.microsoft.com/office/drawing/2016/ink" xmlns:am3d="http://schemas.microsoft.com/office/drawing/2017/model3d" xmlns:o="urn:schemas-microsoft-com:office:office" xmlns:r="http://schemas.openxmlformats.org/officeDocument/2006/relationships" xmlns:m="http://schemas.openxmlformats.org/officeDocument/2006/math" xmlns:v="urn:schemas-microsoft-com:vml" xmlns:wp14="http://schemas.microsoft.com/office/word/2010/wordprocessingDrawing" xmlns:wp="http://schemas.openxmlformats.org/drawingml/2006/wordprocessingDrawing" xmlns:w10="urn:schemas-microsoft-com:office:word" xmlns:w="http://schemas.openxmlformats.org/wordprocessingml/2006/main" xmlns:w14="http://schemas.microsoft.com/office/word/2010/wordml" xmlns:w15="http://schemas.microsoft.com/office/word/2012/wordml" xmlns:w16cid="http://schemas.microsoft.com/office/word/2016/wordml/cid" xmlns:w16se="http://schemas.microsoft.com/office/word/2015/wordml/symex" xmlns:wpg="http://schemas.microsoft.com/office/word/2010/wordprocessingGroup" xmlns:wpi="http://schemas.microsoft.com/office/word/2010/wordprocessingInk" xmlns:wne="http://schemas.microsoft.com/office/word/2006/wordml" xmlns:wps="http://schemas.microsoft.com/office/word/2010/wordprocessingShape" mc:Ignorable="w14 w15 w16se w16cid wp14">
   <w:p>
     <w:pPr>
@@ -1341,6 +1367,26 @@
     <w:pPr>
       <w:pStyle w:val="Header"/>
     </w:pPr>
+  </w:p>
+</w:hdr>
+</file>
+
+<file path=word/header2.xml><?xml version="1.0" encoding="utf-8"?>
+<w:hdr xmlns:wpc="http://schemas.microsoft.com/office/word/2010/wordprocessingCanvas" xmlns:cx="http://schemas.microsoft.com/office/drawing/2014/chartex" xmlns:cx1="http://schemas.microsoft.com/office/drawing/2015/9/8/chartex" xmlns:cx2="http://schemas.microsoft.com/office/drawing/2015/10/21/chartex" xmlns:cx3="http://schemas.microsoft.com/office/drawing/2016/5/9/chartex" xmlns:cx4="http://schemas.microsoft.com/office/drawing/2016/5/10/chartex" xmlns:cx5="http://schemas.microsoft.com/office/drawing/2016/5/11/chartex" xmlns:cx6="http://schemas.microsoft.com/office/drawing/2016/5/12/chartex" xmlns:cx7="http://schemas.microsoft.com/office/drawing/2016/5/13/chartex" xmlns:cx8="http://schemas.microsoft.com/office/drawing/2016/5/14/chartex" xmlns:mc="http://schemas.openxmlformats.org/markup-compatibility/2006" xmlns:aink="http://schemas.microsoft.com/office/drawing/2016/ink" xmlns:am3d="http://schemas.microsoft.com/office/drawing/2017/model3d" xmlns:o="urn:schemas-microsoft-com:office:office" xmlns:r="http://schemas.openxmlformats.org/officeDocument/2006/relationships" xmlns:m="http://schemas.openxmlformats.org/officeDocument/2006/math" xmlns:v="urn:schemas-microsoft-com:vml" xmlns:wp14="http://schemas.microsoft.com/office/word/2010/wordprocessingDrawing" xmlns:wp="http://schemas.openxmlformats.org/drawingml/2006/wordprocessingDrawing" xmlns:w10="urn:schemas-microsoft-com:office:word" xmlns:w="http://schemas.openxmlformats.org/wordprocessingml/2006/main" xmlns:w14="http://schemas.microsoft.com/office/word/2010/wordml" xmlns:w15="http://schemas.microsoft.com/office/word/2012/wordml" xmlns:w16cid="http://schemas.microsoft.com/office/word/2016/wordml/cid" xmlns:w16se="http://schemas.microsoft.com/office/word/2015/wordml/symex" xmlns:wpg="http://schemas.microsoft.com/office/word/2010/wordprocessingGroup" xmlns:wpi="http://schemas.microsoft.com/office/word/2010/wordprocessingInk" xmlns:wne="http://schemas.microsoft.com/office/word/2006/wordml" xmlns:wps="http://schemas.microsoft.com/office/word/2010/wordprocessingShape" mc:Ignorable="w14 w15 w16se w16cid wp14">
+  <w:p>
+    <w:pPr>
+      <w:pStyle w:val="Header"/>
+    </w:pPr>
+  </w:p>
+</w:hdr>
+</file>
+
+<file path=word/header3.xml><?xml version="1.0" encoding="utf-8"?>
+<w:hdr xmlns:wpc="http://schemas.microsoft.com/office/word/2010/wordprocessingCanvas" xmlns:cx="http://schemas.microsoft.com/office/drawing/2014/chartex" xmlns:cx1="http://schemas.microsoft.com/office/drawing/2015/9/8/chartex" xmlns:cx2="http://schemas.microsoft.com/office/drawing/2015/10/21/chartex" xmlns:cx3="http://schemas.microsoft.com/office/drawing/2016/5/9/chartex" xmlns:cx4="http://schemas.microsoft.com/office/drawing/2016/5/10/chartex" xmlns:cx5="http://schemas.microsoft.com/office/drawing/2016/5/11/chartex" xmlns:cx6="http://schemas.microsoft.com/office/drawing/2016/5/12/chartex" xmlns:cx7="http://schemas.microsoft.com/office/drawing/2016/5/13/chartex" xmlns:cx8="http://schemas.microsoft.com/office/drawing/2016/5/14/chartex" xmlns:mc="http://schemas.openxmlformats.org/markup-compatibility/2006" xmlns:aink="http://schemas.microsoft.com/office/drawing/2016/ink" xmlns:am3d="http://schemas.microsoft.com/office/drawing/2017/model3d" xmlns:o="urn:schemas-microsoft-com:office:office" xmlns:r="http://schemas.openxmlformats.org/officeDocument/2006/relationships" xmlns:m="http://schemas.openxmlformats.org/officeDocument/2006/math" xmlns:v="urn:schemas-microsoft-com:vml" xmlns:wp14="http://schemas.microsoft.com/office/word/2010/wordprocessingDrawing" xmlns:wp="http://schemas.openxmlformats.org/drawingml/2006/wordprocessingDrawing" xmlns:w10="urn:schemas-microsoft-com:office:word" xmlns:w="http://schemas.openxmlformats.org/wordprocessingml/2006/main" xmlns:w14="http://schemas.microsoft.com/office/word/2010/wordml" xmlns:w15="http://schemas.microsoft.com/office/word/2012/wordml" xmlns:w16cid="http://schemas.microsoft.com/office/word/2016/wordml/cid" xmlns:w16se="http://schemas.microsoft.com/office/word/2015/wordml/symex" xmlns:wpg="http://schemas.microsoft.com/office/word/2010/wordprocessingGroup" xmlns:wpi="http://schemas.microsoft.com/office/word/2010/wordprocessingInk" xmlns:wne="http://schemas.microsoft.com/office/word/2006/wordml" xmlns:wps="http://schemas.microsoft.com/office/word/2010/wordprocessingShape" mc:Ignorable="w14 w15 w16se w16cid wp14">
+  <w:p>
+    <w:pPr>
+      <w:pStyle w:val="Header"/>
+    </w:pPr>
     <w:r>
       <w:rPr>
         <w:b/>
@@ -1355,7 +1401,41 @@
         <w:sz w:val="32"/>
         <w:szCs w:val="32"/>
       </w:rPr>
-      <w:t>3 – Pig Game with a Menu and State Persistence</w:t>
+      <w:t>3 – Pig Game with</w:t>
+    </w:r>
+    <w:r>
+      <w:rPr>
+        <w:b/>
+        <w:sz w:val="32"/>
+        <w:szCs w:val="32"/>
+      </w:rPr>
+      <w:t xml:space="preserve">: </w:t>
+    </w:r>
+    <w:bookmarkStart w:id="0" w:name="_GoBack"/>
+    <w:bookmarkEnd w:id="0"/>
+    <w:r>
+      <w:rPr>
+        <w:b/>
+        <w:sz w:val="32"/>
+        <w:szCs w:val="32"/>
+      </w:rPr>
+      <w:t>Menu</w:t>
+    </w:r>
+    <w:r>
+      <w:rPr>
+        <w:b/>
+        <w:sz w:val="32"/>
+        <w:szCs w:val="32"/>
+      </w:rPr>
+      <w:t>, Landscape Layout</w:t>
+    </w:r>
+    <w:r>
+      <w:rPr>
+        <w:b/>
+        <w:sz w:val="32"/>
+        <w:szCs w:val="32"/>
+      </w:rPr>
+      <w:t xml:space="preserve"> and State Persistence</w:t>
     </w:r>
     <w:r>
       <w:br/>
@@ -3245,6 +3325,36 @@
       <w:contextualSpacing/>
     </w:pPr>
   </w:style>
+  <w:style w:type="paragraph" w:styleId="BalloonText">
+    <w:name w:val="Balloon Text"/>
+    <w:basedOn w:val="Normal"/>
+    <w:link w:val="BalloonTextChar"/>
+    <w:uiPriority w:val="99"/>
+    <w:semiHidden/>
+    <w:unhideWhenUsed/>
+    <w:rsid w:val="00D6026B"/>
+    <w:pPr>
+      <w:spacing w:after="0" w:line="240" w:lineRule="auto"/>
+    </w:pPr>
+    <w:rPr>
+      <w:rFonts w:ascii="Times New Roman" w:hAnsi="Times New Roman"/>
+      <w:sz w:val="18"/>
+      <w:szCs w:val="18"/>
+    </w:rPr>
+  </w:style>
+  <w:style w:type="character" w:customStyle="1" w:styleId="BalloonTextChar">
+    <w:name w:val="Balloon Text Char"/>
+    <w:basedOn w:val="DefaultParagraphFont"/>
+    <w:link w:val="BalloonText"/>
+    <w:uiPriority w:val="99"/>
+    <w:semiHidden/>
+    <w:rsid w:val="00D6026B"/>
+    <w:rPr>
+      <w:rFonts w:ascii="Times New Roman" w:hAnsi="Times New Roman"/>
+      <w:sz w:val="18"/>
+      <w:szCs w:val="18"/>
+    </w:rPr>
+  </w:style>
 </w:styles>
 </file>
 

</xml_diff>

<commit_message>
Added book examples, updated ch 8 example, updated slides
</commit_message>
<xml_diff>
--- a/docs/Labs/Lab03/Lab3Instructions_CIS399.docx
+++ b/docs/Labs/Lab03/Lab3Instructions_CIS399.docx
@@ -107,12 +107,8 @@
           <w:color w:val="000000"/>
         </w:rPr>
         <w:sectPr>
-          <w:headerReference w:type="even" r:id="rId7"/>
-          <w:headerReference w:type="default" r:id="rId8"/>
-          <w:footerReference w:type="even" r:id="rId9"/>
-          <w:footerReference w:type="default" r:id="rId10"/>
-          <w:headerReference w:type="first" r:id="rId11"/>
-          <w:footerReference w:type="first" r:id="rId12"/>
+          <w:headerReference w:type="first" r:id="rId7"/>
+          <w:footerReference w:type="first" r:id="rId8"/>
           <w:pgSz w:w="12240" w:h="15840"/>
           <w:pgMar w:top="1440" w:right="1440" w:bottom="1440" w:left="1440" w:header="720" w:footer="720" w:gutter="0"/>
           <w:cols w:space="720"/>
@@ -1217,7 +1213,19 @@
           <w:szCs w:val="19"/>
           <w:shd w:val="clear" w:color="auto" w:fill="FFFFFF"/>
         </w:rPr>
-        <w:t xml:space="preserve"> allow users to select things like: Number of die, sides on a die, score to play to (other than 100), an AI mode</w:t>
+        <w:t xml:space="preserve"> allow users to select things like: Number of die, sides </w:t>
+      </w:r>
+      <w:bookmarkStart w:id="0" w:name="_GoBack"/>
+      <w:bookmarkEnd w:id="0"/>
+      <w:r>
+        <w:rPr>
+          <w:rFonts w:ascii="Arial" w:hAnsi="Arial" w:cs="Arial"/>
+          <w:color w:val="000000"/>
+          <w:sz w:val="19"/>
+          <w:szCs w:val="19"/>
+          <w:shd w:val="clear" w:color="auto" w:fill="FFFFFF"/>
+        </w:rPr>
+        <w:t>on a die, score to play to (other than 100), an AI mode</w:t>
       </w:r>
       <w:r>
         <w:rPr>
@@ -1303,26 +1311,6 @@
     <w:pPr>
       <w:pStyle w:val="Footer"/>
     </w:pPr>
-  </w:p>
-</w:ftr>
-</file>
-
-<file path=word/footer2.xml><?xml version="1.0" encoding="utf-8"?>
-<w:ftr xmlns:wpc="http://schemas.microsoft.com/office/word/2010/wordprocessingCanvas" xmlns:cx="http://schemas.microsoft.com/office/drawing/2014/chartex" xmlns:cx1="http://schemas.microsoft.com/office/drawing/2015/9/8/chartex" xmlns:cx2="http://schemas.microsoft.com/office/drawing/2015/10/21/chartex" xmlns:cx3="http://schemas.microsoft.com/office/drawing/2016/5/9/chartex" xmlns:cx4="http://schemas.microsoft.com/office/drawing/2016/5/10/chartex" xmlns:cx5="http://schemas.microsoft.com/office/drawing/2016/5/11/chartex" xmlns:cx6="http://schemas.microsoft.com/office/drawing/2016/5/12/chartex" xmlns:cx7="http://schemas.microsoft.com/office/drawing/2016/5/13/chartex" xmlns:cx8="http://schemas.microsoft.com/office/drawing/2016/5/14/chartex" xmlns:mc="http://schemas.openxmlformats.org/markup-compatibility/2006" xmlns:aink="http://schemas.microsoft.com/office/drawing/2016/ink" xmlns:am3d="http://schemas.microsoft.com/office/drawing/2017/model3d" xmlns:o="urn:schemas-microsoft-com:office:office" xmlns:r="http://schemas.openxmlformats.org/officeDocument/2006/relationships" xmlns:m="http://schemas.openxmlformats.org/officeDocument/2006/math" xmlns:v="urn:schemas-microsoft-com:vml" xmlns:wp14="http://schemas.microsoft.com/office/word/2010/wordprocessingDrawing" xmlns:wp="http://schemas.openxmlformats.org/drawingml/2006/wordprocessingDrawing" xmlns:w10="urn:schemas-microsoft-com:office:word" xmlns:w="http://schemas.openxmlformats.org/wordprocessingml/2006/main" xmlns:w14="http://schemas.microsoft.com/office/word/2010/wordml" xmlns:w15="http://schemas.microsoft.com/office/word/2012/wordml" xmlns:w16cid="http://schemas.microsoft.com/office/word/2016/wordml/cid" xmlns:w16se="http://schemas.microsoft.com/office/word/2015/wordml/symex" xmlns:wpg="http://schemas.microsoft.com/office/word/2010/wordprocessingGroup" xmlns:wpi="http://schemas.microsoft.com/office/word/2010/wordprocessingInk" xmlns:wne="http://schemas.microsoft.com/office/word/2006/wordml" xmlns:wps="http://schemas.microsoft.com/office/word/2010/wordprocessingShape" mc:Ignorable="w14 w15 w16se w16cid wp14">
-  <w:p>
-    <w:pPr>
-      <w:pStyle w:val="Footer"/>
-    </w:pPr>
-  </w:p>
-</w:ftr>
-</file>
-
-<file path=word/footer3.xml><?xml version="1.0" encoding="utf-8"?>
-<w:ftr xmlns:wpc="http://schemas.microsoft.com/office/word/2010/wordprocessingCanvas" xmlns:cx="http://schemas.microsoft.com/office/drawing/2014/chartex" xmlns:cx1="http://schemas.microsoft.com/office/drawing/2015/9/8/chartex" xmlns:cx2="http://schemas.microsoft.com/office/drawing/2015/10/21/chartex" xmlns:cx3="http://schemas.microsoft.com/office/drawing/2016/5/9/chartex" xmlns:cx4="http://schemas.microsoft.com/office/drawing/2016/5/10/chartex" xmlns:cx5="http://schemas.microsoft.com/office/drawing/2016/5/11/chartex" xmlns:cx6="http://schemas.microsoft.com/office/drawing/2016/5/12/chartex" xmlns:cx7="http://schemas.microsoft.com/office/drawing/2016/5/13/chartex" xmlns:cx8="http://schemas.microsoft.com/office/drawing/2016/5/14/chartex" xmlns:mc="http://schemas.openxmlformats.org/markup-compatibility/2006" xmlns:aink="http://schemas.microsoft.com/office/drawing/2016/ink" xmlns:am3d="http://schemas.microsoft.com/office/drawing/2017/model3d" xmlns:o="urn:schemas-microsoft-com:office:office" xmlns:r="http://schemas.openxmlformats.org/officeDocument/2006/relationships" xmlns:m="http://schemas.openxmlformats.org/officeDocument/2006/math" xmlns:v="urn:schemas-microsoft-com:vml" xmlns:wp14="http://schemas.microsoft.com/office/word/2010/wordprocessingDrawing" xmlns:wp="http://schemas.openxmlformats.org/drawingml/2006/wordprocessingDrawing" xmlns:w10="urn:schemas-microsoft-com:office:word" xmlns:w="http://schemas.openxmlformats.org/wordprocessingml/2006/main" xmlns:w14="http://schemas.microsoft.com/office/word/2010/wordml" xmlns:w15="http://schemas.microsoft.com/office/word/2012/wordml" xmlns:w16cid="http://schemas.microsoft.com/office/word/2016/wordml/cid" xmlns:w16se="http://schemas.microsoft.com/office/word/2015/wordml/symex" xmlns:wpg="http://schemas.microsoft.com/office/word/2010/wordprocessingGroup" xmlns:wpi="http://schemas.microsoft.com/office/word/2010/wordprocessingInk" xmlns:wne="http://schemas.microsoft.com/office/word/2006/wordml" xmlns:wps="http://schemas.microsoft.com/office/word/2010/wordprocessingShape" mc:Ignorable="w14 w15 w16se w16cid wp14">
-  <w:p>
-    <w:pPr>
-      <w:pStyle w:val="Footer"/>
-    </w:pPr>
     <w:r>
       <w:t xml:space="preserve">Written by Brian Bird, University of Oregon, </w:t>
     </w:r>
@@ -1330,7 +1318,7 @@
       <w:t>summer 2014. Revised summer 201</w:t>
     </w:r>
     <w:r>
-      <w:t>8</w:t>
+      <w:t>9</w:t>
     </w:r>
   </w:p>
 </w:ftr>
@@ -1367,26 +1355,6 @@
     <w:pPr>
       <w:pStyle w:val="Header"/>
     </w:pPr>
-  </w:p>
-</w:hdr>
-</file>
-
-<file path=word/header2.xml><?xml version="1.0" encoding="utf-8"?>
-<w:hdr xmlns:wpc="http://schemas.microsoft.com/office/word/2010/wordprocessingCanvas" xmlns:cx="http://schemas.microsoft.com/office/drawing/2014/chartex" xmlns:cx1="http://schemas.microsoft.com/office/drawing/2015/9/8/chartex" xmlns:cx2="http://schemas.microsoft.com/office/drawing/2015/10/21/chartex" xmlns:cx3="http://schemas.microsoft.com/office/drawing/2016/5/9/chartex" xmlns:cx4="http://schemas.microsoft.com/office/drawing/2016/5/10/chartex" xmlns:cx5="http://schemas.microsoft.com/office/drawing/2016/5/11/chartex" xmlns:cx6="http://schemas.microsoft.com/office/drawing/2016/5/12/chartex" xmlns:cx7="http://schemas.microsoft.com/office/drawing/2016/5/13/chartex" xmlns:cx8="http://schemas.microsoft.com/office/drawing/2016/5/14/chartex" xmlns:mc="http://schemas.openxmlformats.org/markup-compatibility/2006" xmlns:aink="http://schemas.microsoft.com/office/drawing/2016/ink" xmlns:am3d="http://schemas.microsoft.com/office/drawing/2017/model3d" xmlns:o="urn:schemas-microsoft-com:office:office" xmlns:r="http://schemas.openxmlformats.org/officeDocument/2006/relationships" xmlns:m="http://schemas.openxmlformats.org/officeDocument/2006/math" xmlns:v="urn:schemas-microsoft-com:vml" xmlns:wp14="http://schemas.microsoft.com/office/word/2010/wordprocessingDrawing" xmlns:wp="http://schemas.openxmlformats.org/drawingml/2006/wordprocessingDrawing" xmlns:w10="urn:schemas-microsoft-com:office:word" xmlns:w="http://schemas.openxmlformats.org/wordprocessingml/2006/main" xmlns:w14="http://schemas.microsoft.com/office/word/2010/wordml" xmlns:w15="http://schemas.microsoft.com/office/word/2012/wordml" xmlns:w16cid="http://schemas.microsoft.com/office/word/2016/wordml/cid" xmlns:w16se="http://schemas.microsoft.com/office/word/2015/wordml/symex" xmlns:wpg="http://schemas.microsoft.com/office/word/2010/wordprocessingGroup" xmlns:wpi="http://schemas.microsoft.com/office/word/2010/wordprocessingInk" xmlns:wne="http://schemas.microsoft.com/office/word/2006/wordml" xmlns:wps="http://schemas.microsoft.com/office/word/2010/wordprocessingShape" mc:Ignorable="w14 w15 w16se w16cid wp14">
-  <w:p>
-    <w:pPr>
-      <w:pStyle w:val="Header"/>
-    </w:pPr>
-  </w:p>
-</w:hdr>
-</file>
-
-<file path=word/header3.xml><?xml version="1.0" encoding="utf-8"?>
-<w:hdr xmlns:wpc="http://schemas.microsoft.com/office/word/2010/wordprocessingCanvas" xmlns:cx="http://schemas.microsoft.com/office/drawing/2014/chartex" xmlns:cx1="http://schemas.microsoft.com/office/drawing/2015/9/8/chartex" xmlns:cx2="http://schemas.microsoft.com/office/drawing/2015/10/21/chartex" xmlns:cx3="http://schemas.microsoft.com/office/drawing/2016/5/9/chartex" xmlns:cx4="http://schemas.microsoft.com/office/drawing/2016/5/10/chartex" xmlns:cx5="http://schemas.microsoft.com/office/drawing/2016/5/11/chartex" xmlns:cx6="http://schemas.microsoft.com/office/drawing/2016/5/12/chartex" xmlns:cx7="http://schemas.microsoft.com/office/drawing/2016/5/13/chartex" xmlns:cx8="http://schemas.microsoft.com/office/drawing/2016/5/14/chartex" xmlns:mc="http://schemas.openxmlformats.org/markup-compatibility/2006" xmlns:aink="http://schemas.microsoft.com/office/drawing/2016/ink" xmlns:am3d="http://schemas.microsoft.com/office/drawing/2017/model3d" xmlns:o="urn:schemas-microsoft-com:office:office" xmlns:r="http://schemas.openxmlformats.org/officeDocument/2006/relationships" xmlns:m="http://schemas.openxmlformats.org/officeDocument/2006/math" xmlns:v="urn:schemas-microsoft-com:vml" xmlns:wp14="http://schemas.microsoft.com/office/word/2010/wordprocessingDrawing" xmlns:wp="http://schemas.openxmlformats.org/drawingml/2006/wordprocessingDrawing" xmlns:w10="urn:schemas-microsoft-com:office:word" xmlns:w="http://schemas.openxmlformats.org/wordprocessingml/2006/main" xmlns:w14="http://schemas.microsoft.com/office/word/2010/wordml" xmlns:w15="http://schemas.microsoft.com/office/word/2012/wordml" xmlns:w16cid="http://schemas.microsoft.com/office/word/2016/wordml/cid" xmlns:w16se="http://schemas.microsoft.com/office/word/2015/wordml/symex" xmlns:wpg="http://schemas.microsoft.com/office/word/2010/wordprocessingGroup" xmlns:wpi="http://schemas.microsoft.com/office/word/2010/wordprocessingInk" xmlns:wne="http://schemas.microsoft.com/office/word/2006/wordml" xmlns:wps="http://schemas.microsoft.com/office/word/2010/wordprocessingShape" mc:Ignorable="w14 w15 w16se w16cid wp14">
-  <w:p>
-    <w:pPr>
-      <w:pStyle w:val="Header"/>
-    </w:pPr>
     <w:r>
       <w:rPr>
         <w:b/>
@@ -1411,8 +1379,6 @@
       </w:rPr>
       <w:t xml:space="preserve">: </w:t>
     </w:r>
-    <w:bookmarkStart w:id="0" w:name="_GoBack"/>
-    <w:bookmarkEnd w:id="0"/>
     <w:r>
       <w:rPr>
         <w:b/>

</xml_diff>